<commit_message>
je venais de modifier le fichier readme
</commit_message>
<xml_diff>
--- a/MaggyCorrections.docx
+++ b/MaggyCorrections.docx
@@ -10666,8 +10666,6 @@
         </w:rPr>
         <w:t>Prédiction sur l’ensemble de test</w:t>
       </w:r>
-      <w:bookmarkStart w:id="108" w:name="_GoBack"/>
-      <w:bookmarkEnd w:id="108"/>
     </w:p>
     <w:p>
       <w:pPr>
@@ -10804,12 +10802,8 @@
     </w:p>
     <w:p>
       <w:pPr>
-        <w:pStyle w:val="NormalWeb"/>
-        <w:spacing w:before="0" w:beforeAutospacing="0"/>
-        <w:rPr>
-          <w:rFonts w:ascii="Segoe UI" w:hAnsi="Segoe UI" w:cs="Segoe UI"/>
-          <w:color w:val="404040"/>
-          <w:lang w:val="fr-FR" w:eastAsia="fr-FR"/>
+        <w:rPr>
+          <w:lang w:val="fr-FR"/>
         </w:rPr>
       </w:pPr>
     </w:p>
@@ -10819,13 +10813,8 @@
           <w:lang w:val="fr-FR"/>
         </w:rPr>
       </w:pPr>
-    </w:p>
-    <w:p>
-      <w:pPr>
-        <w:rPr>
-          <w:lang w:val="fr-FR"/>
-        </w:rPr>
-      </w:pPr>
+      <w:bookmarkStart w:id="108" w:name="_GoBack"/>
+      <w:bookmarkEnd w:id="108"/>
     </w:p>
     <w:p>
       <w:pPr>

</xml_diff>